<commit_message>
Sigo odiando los hilos :(
</commit_message>
<xml_diff>
--- a/Manual de Usuario UDrive.docx
+++ b/Manual de Usuario UDrive.docx
@@ -92,132 +92,51 @@
         <w:rPr>
           <w:noProof/>
         </w:rPr>
-        <mc:AlternateContent>
-          <mc:Choice Requires="wps">
-            <w:drawing>
-              <wp:anchor distT="114300" distB="114300" distL="114300" distR="114300" simplePos="0" relativeHeight="251659264" behindDoc="0" locked="0" layoutInCell="1" hidden="0" allowOverlap="1" wp14:anchorId="0F4E86F7" wp14:editId="529C6CB3">
-                <wp:simplePos x="0" y="0"/>
-                <wp:positionH relativeFrom="column">
-                  <wp:posOffset>1138238</wp:posOffset>
-                </wp:positionH>
-                <wp:positionV relativeFrom="paragraph">
-                  <wp:posOffset>159024</wp:posOffset>
-                </wp:positionV>
-                <wp:extent cx="3457575" cy="685972"/>
-                <wp:effectExtent l="0" t="0" r="0" b="0"/>
-                <wp:wrapSquare wrapText="bothSides" distT="114300" distB="114300" distL="114300" distR="114300"/>
-                <wp:docPr id="1" name="Cuadro de texto 1"/>
-                <wp:cNvGraphicFramePr/>
-                <a:graphic xmlns:a="http://schemas.openxmlformats.org/drawingml/2006/main">
-                  <a:graphicData uri="http://schemas.microsoft.com/office/word/2010/wordprocessingShape">
-                    <wps:wsp>
-                      <wps:cNvSpPr txBox="1"/>
-                      <wps:spPr>
-                        <a:xfrm>
-                          <a:off x="1923650" y="1154625"/>
-                          <a:ext cx="4729500" cy="923400"/>
-                        </a:xfrm>
-                        <a:prstGeom prst="rect">
-                          <a:avLst/>
-                        </a:prstGeom>
-                        <a:noFill/>
-                        <a:ln>
-                          <a:noFill/>
-                        </a:ln>
-                      </wps:spPr>
-                      <wps:txbx>
-                        <w:txbxContent>
-                          <w:p>
-                            <w:pPr>
-                              <w:spacing w:line="240" w:lineRule="auto"/>
-                              <w:jc w:val="center"/>
-                              <w:textDirection w:val="btLr"/>
-                            </w:pPr>
-                            <w:r>
-                              <w:rPr>
-                                <w:b/>
-                                <w:color w:val="000000"/>
-                                <w:sz w:val="48"/>
-                                <w:u w:val="single"/>
-                              </w:rPr>
-                              <w:t>MANUAL DE USUARIO</w:t>
-                            </w:r>
-                          </w:p>
-                          <w:p>
-                            <w:pPr>
-                              <w:spacing w:line="240" w:lineRule="auto"/>
-                              <w:jc w:val="center"/>
-                              <w:textDirection w:val="btLr"/>
-                            </w:pPr>
-                            <w:r>
-                              <w:rPr>
-                                <w:b/>
-                                <w:color w:val="000000"/>
-                                <w:sz w:val="48"/>
-                                <w:u w:val="single"/>
-                              </w:rPr>
-                              <w:t>UDRIVE</w:t>
-                            </w:r>
-                          </w:p>
-                        </w:txbxContent>
-                      </wps:txbx>
-                      <wps:bodyPr spcFirstLastPara="1" wrap="square" lIns="91425" tIns="91425" rIns="91425" bIns="91425" anchor="t" anchorCtr="0">
-                        <a:spAutoFit/>
-                      </wps:bodyPr>
-                    </wps:wsp>
-                  </a:graphicData>
-                </a:graphic>
-              </wp:anchor>
-            </w:drawing>
-          </mc:Choice>
-          <mc:Fallback>
-            <w:pict>
-              <v:shapetype w14:anchorId="0F4E86F7" id="_x0000_t202" coordsize="21600,21600" o:spt="202" path="m,l,21600r21600,l21600,xe">
-                <v:stroke joinstyle="miter"/>
-                <v:path gradientshapeok="t" o:connecttype="rect"/>
-              </v:shapetype>
-              <v:shape id="Cuadro de texto 1" o:spid="_x0000_s1026" type="#_x0000_t202" style="position:absolute;left:0;text-align:left;margin-left:89.65pt;margin-top:12.5pt;width:272.25pt;height:54pt;z-index:251659264;visibility:visible;mso-wrap-style:square;mso-wrap-distance-left:9pt;mso-wrap-distance-top:9pt;mso-wrap-distance-right:9pt;mso-wrap-distance-bottom:9pt;mso-position-horizontal:absolute;mso-position-horizontal-relative:text;mso-position-vertical:absolute;mso-position-vertical-relative:text;v-text-anchor:top" o:gfxdata="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" filled="f" stroked="f">
-                <v:textbox style="mso-fit-shape-to-text:t" inset="2.53958mm,2.53958mm,2.53958mm,2.53958mm">
-                  <w:txbxContent>
-                    <w:p>
-                      <w:pPr>
-                        <w:spacing w:line="240" w:lineRule="auto"/>
-                        <w:jc w:val="center"/>
-                        <w:textDirection w:val="btLr"/>
-                      </w:pPr>
-                      <w:r>
-                        <w:rPr>
-                          <w:b/>
-                          <w:color w:val="000000"/>
-                          <w:sz w:val="48"/>
-                          <w:u w:val="single"/>
-                        </w:rPr>
-                        <w:t>MANUAL DE USUARIO</w:t>
-                      </w:r>
-                    </w:p>
-                    <w:p>
-                      <w:pPr>
-                        <w:spacing w:line="240" w:lineRule="auto"/>
-                        <w:jc w:val="center"/>
-                        <w:textDirection w:val="btLr"/>
-                      </w:pPr>
-                      <w:r>
-                        <w:rPr>
-                          <w:b/>
-                          <w:color w:val="000000"/>
-                          <w:sz w:val="48"/>
-                          <w:u w:val="single"/>
-                        </w:rPr>
-                        <w:t>UDRIVE</w:t>
-                      </w:r>
-                    </w:p>
-                  </w:txbxContent>
-                </v:textbox>
-                <w10:wrap type="square"/>
-              </v:shape>
-            </w:pict>
-          </mc:Fallback>
-        </mc:AlternateContent>
+        <w:pict w14:anchorId="21FC19B3">
+          <v:shapetype id="_x0000_t202" coordsize="21600,21600" o:spt="202" path="m,l,21600r21600,l21600,xe">
+            <v:stroke joinstyle="miter"/>
+            <v:path gradientshapeok="t" o:connecttype="rect"/>
+          </v:shapetype>
+          <v:shape id="Cuadro de texto 1" o:spid="_x0000_s1026" type="#_x0000_t202" style="position:absolute;left:0;text-align:left;margin-left:89.65pt;margin-top:12.5pt;width:272.25pt;height:54pt;z-index:251659264;visibility:visible;mso-wrap-style:square;mso-wrap-distance-left:9pt;mso-wrap-distance-top:9pt;mso-wrap-distance-right:9pt;mso-wrap-distance-bottom:9pt;mso-position-horizontal:absolute;mso-position-horizontal-relative:text;mso-position-vertical:absolute;mso-position-vertical-relative:text;v-text-anchor:top" o:gfxdata="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" filled="f" stroked="f">
+            <v:textbox style="mso-fit-shape-to-text:t" inset="2.53958mm,2.53958mm,2.53958mm,2.53958mm">
+              <w:txbxContent>
+                <w:p>
+                  <w:pPr>
+                    <w:spacing w:line="240" w:lineRule="auto"/>
+                    <w:jc w:val="center"/>
+                    <w:textDirection w:val="btLr"/>
+                  </w:pPr>
+                  <w:r>
+                    <w:rPr>
+                      <w:b/>
+                      <w:color w:val="000000"/>
+                      <w:sz w:val="48"/>
+                      <w:u w:val="single"/>
+                    </w:rPr>
+                    <w:t>MANUAL DE USUARIO</w:t>
+                  </w:r>
+                </w:p>
+                <w:p>
+                  <w:pPr>
+                    <w:spacing w:line="240" w:lineRule="auto"/>
+                    <w:jc w:val="center"/>
+                    <w:textDirection w:val="btLr"/>
+                  </w:pPr>
+                  <w:r>
+                    <w:rPr>
+                      <w:b/>
+                      <w:color w:val="000000"/>
+                      <w:sz w:val="48"/>
+                      <w:u w:val="single"/>
+                    </w:rPr>
+                    <w:t>UDRIVE</w:t>
+                  </w:r>
+                </w:p>
+              </w:txbxContent>
+            </v:textbox>
+            <w10:wrap type="square"/>
+          </v:shape>
+        </w:pict>
       </w:r>
     </w:p>
     <w:p/>
@@ -727,7 +646,7 @@
         </w:numPr>
       </w:pPr>
       <w:r>
-        <w:t>Editar distancia</w:t>
+        <w:t>Ver Historial de Viajes</w:t>
       </w:r>
     </w:p>
     <w:p>
@@ -739,7 +658,7 @@
         </w:numPr>
       </w:pPr>
       <w:r>
-        <w:t>Ver Historial de Viajes</w:t>
+        <w:t>Generar Viaje</w:t>
       </w:r>
     </w:p>
     <w:p>
@@ -751,18 +670,6 @@
         </w:numPr>
       </w:pPr>
       <w:r>
-        <w:t>Generar Viaje</w:t>
-      </w:r>
-    </w:p>
-    <w:p>
-      <w:pPr>
-        <w:pStyle w:val="Prrafodelista"/>
-        <w:numPr>
-          <w:ilvl w:val="0"/>
-          <w:numId w:val="3"/>
-        </w:numPr>
-      </w:pPr>
-      <w:r>
         <w:t>Inicio de Viajes</w:t>
       </w:r>
     </w:p>
@@ -793,7 +700,13 @@
     </w:p>
     <w:p>
       <w:r>
-        <w:t>Cuando se selecciona esta opción, aparecerá una pestaña, la cual permitirá editar la distancia entre dos ubicaciones a partir de su ID.</w:t>
+        <w:t xml:space="preserve">Cuando se selecciona esta opción, aparecerá una </w:t>
+      </w:r>
+      <w:r>
+        <w:t>ventana</w:t>
+      </w:r>
+      <w:r>
+        <w:t>, la cual permitirá editar la distancia entre dos ubicaciones a partir de su ID.</w:t>
       </w:r>
     </w:p>
     <w:p>
@@ -809,7 +722,13 @@
         <w:t xml:space="preserve">Una vez escogida esta opción, se mostrará una ventana en la cual se presentará </w:t>
       </w:r>
       <w:r>
-        <w:t xml:space="preserve">una pestaña con </w:t>
+        <w:t xml:space="preserve">una </w:t>
+      </w:r>
+      <w:r>
+        <w:t>ventana</w:t>
+      </w:r>
+      <w:r>
+        <w:t xml:space="preserve"> con </w:t>
       </w:r>
       <w:r>
         <w:t xml:space="preserve">una tabla con todos los viajes que se han </w:t>
@@ -828,7 +747,13 @@
     </w:p>
     <w:p>
       <w:r>
-        <w:t xml:space="preserve">Con esta opción, se mostrará una pestaña que permitirá que se pueda generar un viaje con una posición inicial, final y un tipo de vehículo, siempre y cuando </w:t>
+        <w:t xml:space="preserve">Con esta opción, se mostrará una </w:t>
+      </w:r>
+      <w:r>
+        <w:t>ventana</w:t>
+      </w:r>
+      <w:r>
+        <w:t xml:space="preserve"> que permitirá que se pueda generar un viaje con una posición inicial, final y un tipo de vehículo, siempre y cuando </w:t>
       </w:r>
       <w:r>
         <w:t>haya</w:t>
@@ -847,7 +772,16 @@
     </w:p>
     <w:p>
       <w:r>
-        <w:t>Al iniciar esta pestaña, se inicializará una ventana que se encargará de la ejecución de los distintos viajes, teniendo las siguientes funciones:</w:t>
+        <w:t xml:space="preserve">Al iniciar esta </w:t>
+      </w:r>
+      <w:r>
+        <w:t>ventana</w:t>
+      </w:r>
+      <w:r>
+        <w:t>, se inicializará una ventana que se encargará de la ejecución de los distintos viajes</w:t>
+      </w:r>
+      <w:r>
+        <w:t>. En esta ventana se mostrará los viajes que ya se hayan programado por medio de la ventana de generar viajes, siendo un máximo de 3, aquí aparecerá un botón por viaje, que permitirá que se inicie y otro que regrese, cada uno individualmente, adicionalmente, si se acaba la gasolina durante el vieje, al lado del vehículo aparecerá la opción para que se recargue la gasolina del vehículo y se continue con el viaje. Por último, en la parte superior se encuentran 4 botones, uno para iniciar el viaje de todos al mismo tiempo, otro para cerrar la pestaña (aún seguirá en proceso el viaje), otro para reanudar los viajes después de que se haya cerrado la pestaña y, por último, uno que permitirá guardar los datos actuales para que luego, cuando se vuelva a iniciar el programa, se pueda reanudar.</w:t>
       </w:r>
     </w:p>
     <w:p>
@@ -859,6 +793,7 @@
     </w:p>
     <w:p>
       <w:r>
+        <w:lastRenderedPageBreak/>
         <w:br/>
       </w:r>
       <w:r>
@@ -890,120 +825,96 @@
       <w:bookmarkStart w:id="6" w:name="_avqbyzr2r5zf" w:colFirst="0" w:colLast="0"/>
       <w:bookmarkEnd w:id="6"/>
       <w:r>
+        <w:t>REQUISITOS DEL SISTEMA</w:t>
+      </w:r>
+    </w:p>
+    <w:p>
+      <w:r>
+        <w:t>En este apartado hablar de lo que el usuario necesita instalar o tener en su computadora para poder ejecutar la aplicación. Ej: Sistema operativo, jdk, IDE, etc…</w:t>
+      </w:r>
+    </w:p>
+    <w:p>
+      <w:pPr>
+        <w:ind w:left="720"/>
+      </w:pPr>
+    </w:p>
+    <w:p>
+      <w:pPr>
+        <w:ind w:left="720"/>
+      </w:pPr>
+    </w:p>
+    <w:p>
+      <w:pPr>
+        <w:ind w:left="720"/>
+      </w:pPr>
+    </w:p>
+    <w:p>
+      <w:pPr>
+        <w:ind w:left="720"/>
+      </w:pPr>
+    </w:p>
+    <w:p>
+      <w:pPr>
+        <w:ind w:left="720"/>
+      </w:pPr>
+    </w:p>
+    <w:p>
+      <w:pPr>
+        <w:ind w:left="720"/>
+      </w:pPr>
+    </w:p>
+    <w:p>
+      <w:pPr>
+        <w:ind w:left="720"/>
+      </w:pPr>
+    </w:p>
+    <w:p>
+      <w:pPr>
+        <w:ind w:left="720"/>
+      </w:pPr>
+    </w:p>
+    <w:p>
+      <w:pPr>
+        <w:ind w:left="720"/>
+      </w:pPr>
+    </w:p>
+    <w:p>
+      <w:pPr>
+        <w:ind w:left="720"/>
+      </w:pPr>
+    </w:p>
+    <w:p>
+      <w:pPr>
+        <w:ind w:left="720"/>
+      </w:pPr>
+    </w:p>
+    <w:p>
+      <w:pPr>
+        <w:ind w:left="720"/>
+      </w:pPr>
+    </w:p>
+    <w:p>
+      <w:pPr>
+        <w:ind w:left="720"/>
+      </w:pPr>
+    </w:p>
+    <w:p>
+      <w:pPr>
+        <w:ind w:left="720"/>
+      </w:pPr>
+    </w:p>
+    <w:p>
+      <w:pPr>
+        <w:ind w:left="720"/>
+      </w:pPr>
+      <w:r>
+        <w:br/>
+      </w:r>
+      <w:r>
+        <w:br/>
+      </w:r>
+      <w:r>
         <w:lastRenderedPageBreak/>
-        <w:t>REQUISITOS DEL SISTEMA</w:t>
-      </w:r>
-    </w:p>
-    <w:p>
-      <w:r>
-        <w:t xml:space="preserve">En este apartado hablar de lo que el usuario necesita instalar o tener en su computadora para poder ejecutar la aplicación. </w:t>
-      </w:r>
-      <w:proofErr w:type="spellStart"/>
-      <w:r>
-        <w:t>Ej</w:t>
-      </w:r>
-      <w:proofErr w:type="spellEnd"/>
-      <w:r>
-        <w:t xml:space="preserve">: Sistema operativo, </w:t>
-      </w:r>
-      <w:proofErr w:type="spellStart"/>
-      <w:r>
-        <w:t>jdk</w:t>
-      </w:r>
-      <w:proofErr w:type="spellEnd"/>
-      <w:r>
-        <w:t xml:space="preserve">, IDE, </w:t>
-      </w:r>
-      <w:proofErr w:type="spellStart"/>
-      <w:r>
-        <w:t>etc</w:t>
-      </w:r>
-      <w:proofErr w:type="spellEnd"/>
-      <w:r>
-        <w:t>…</w:t>
-      </w:r>
-    </w:p>
-    <w:p>
-      <w:pPr>
-        <w:ind w:left="720"/>
-      </w:pPr>
-    </w:p>
-    <w:p>
-      <w:pPr>
-        <w:ind w:left="720"/>
-      </w:pPr>
-    </w:p>
-    <w:p>
-      <w:pPr>
-        <w:ind w:left="720"/>
-      </w:pPr>
-    </w:p>
-    <w:p>
-      <w:pPr>
-        <w:ind w:left="720"/>
-      </w:pPr>
-    </w:p>
-    <w:p>
-      <w:pPr>
-        <w:ind w:left="720"/>
-      </w:pPr>
-    </w:p>
-    <w:p>
-      <w:pPr>
-        <w:ind w:left="720"/>
-      </w:pPr>
-    </w:p>
-    <w:p>
-      <w:pPr>
-        <w:ind w:left="720"/>
-      </w:pPr>
-    </w:p>
-    <w:p>
-      <w:pPr>
-        <w:ind w:left="720"/>
-      </w:pPr>
-    </w:p>
-    <w:p>
-      <w:pPr>
-        <w:ind w:left="720"/>
-      </w:pPr>
-    </w:p>
-    <w:p>
-      <w:pPr>
-        <w:ind w:left="720"/>
-      </w:pPr>
-    </w:p>
-    <w:p>
-      <w:pPr>
-        <w:ind w:left="720"/>
-      </w:pPr>
-    </w:p>
-    <w:p>
-      <w:pPr>
-        <w:ind w:left="720"/>
-      </w:pPr>
-    </w:p>
-    <w:p>
-      <w:pPr>
-        <w:ind w:left="720"/>
-      </w:pPr>
-    </w:p>
-    <w:p>
-      <w:pPr>
-        <w:ind w:left="720"/>
-      </w:pPr>
-    </w:p>
-    <w:p>
-      <w:pPr>
-        <w:ind w:left="720"/>
-      </w:pPr>
-      <w:r>
-        <w:br/>
-      </w:r>
-      <w:r>
-        <w:br/>
-      </w:r>
-      <w:r>
         <w:br/>
       </w:r>
       <w:r>
@@ -1031,7 +942,6 @@
       <w:bookmarkStart w:id="7" w:name="_wm7q8gk4n86q" w:colFirst="0" w:colLast="0"/>
       <w:bookmarkEnd w:id="7"/>
       <w:r>
-        <w:lastRenderedPageBreak/>
         <w:t>FLUJO DE LAS FUNCIONALIDADES DEL SISTEMA</w:t>
       </w:r>
     </w:p>
@@ -1043,23 +953,7 @@
         </w:numPr>
       </w:pPr>
       <w:r>
-        <w:t xml:space="preserve">Ir explicando por pasos cómo ejecutar cada funcionalidad del programa e ir adjuntando sus respectivas imágenes o vistas, </w:t>
-      </w:r>
-      <w:proofErr w:type="spellStart"/>
-      <w:r>
-        <w:t>osea</w:t>
-      </w:r>
-      <w:proofErr w:type="spellEnd"/>
-      <w:r>
-        <w:t xml:space="preserve"> desde cómo abrirlo y correrlo, también por ejemplo en su caso si seleccionan la </w:t>
-      </w:r>
-      <w:proofErr w:type="spellStart"/>
-      <w:r>
-        <w:t>opcion</w:t>
-      </w:r>
-      <w:proofErr w:type="spellEnd"/>
-      <w:r>
-        <w:t xml:space="preserve"> 1, mostrar qué es lo que le aparecerá al usuario en la terminal, también que funciones debe realizar (escribir la letra d o p e indicar la funcionalidad de cada una), lo mismo con las demás opciones y por último finalizar su programa y qué es lo que le aparecerá al usuario.</w:t>
+        <w:t>Ir explicando por pasos cómo ejecutar cada funcionalidad del programa e ir adjuntando sus respectivas imágenes o vistas, osea desde cómo abrirlo y correrlo, también por ejemplo en su caso si seleccionan la opcion 1, mostrar qué es lo que le aparecerá al usuario en la terminal, también que funciones debe realizar (escribir la letra d o p e indicar la funcionalidad de cada una), lo mismo con las demás opciones y por último finalizar su programa y qué es lo que le aparecerá al usuario.</w:t>
       </w:r>
       <w:r>
         <w:br/>
@@ -1081,6 +975,7 @@
       <w:bookmarkStart w:id="8" w:name="_80u0od122rzn" w:colFirst="0" w:colLast="0"/>
       <w:bookmarkEnd w:id="8"/>
       <w:r>
+        <w:lastRenderedPageBreak/>
         <w:br/>
       </w:r>
       <w:r>

</xml_diff>